<commit_message>
thay doi test mot chut
</commit_message>
<xml_diff>
--- a/src/Test_cases/docx_has_image.docx
+++ b/src/Test_cases/docx_has_image.docx
@@ -51,25 +51,22 @@
     </w:p>
     <w:p>
       <w:r>
-        <w:t xml:space="preserve">A. </w:t>
+        <w:t>A.</w:t>
+      </w:r>
+      <w:r>
+        <w:t xml:space="preserve"> </w:t>
       </w:r>
       <w:r>
         <w:t>Tất cả mã lệnh nằm trên 1 dòng duy nhất.</w:t>
       </w:r>
     </w:p>
     <w:p>
-      <w:pPr>
-        <w:pStyle w:val="ListParagraph"/>
-      </w:pPr>
-      <w:r>
-        <w:rPr>
-          <w:noProof/>
-        </w:rPr>
+      <w:r>
         <w:drawing>
-          <wp:inline distT="0" distB="0" distL="0" distR="0" wp14:anchorId="779CCB91" wp14:editId="3AB6FDC2">
-            <wp:extent cx="3933717" cy="2461260"/>
-            <wp:effectExtent l="0" t="0" r="0" b="0"/>
-            <wp:docPr id="2034452665" name="Picture 1"/>
+          <wp:inline distT="0" distB="0" distL="0" distR="0" wp14:anchorId="16F4CD0E" wp14:editId="3D44F08E">
+            <wp:extent cx="5579745" cy="3845560"/>
+            <wp:effectExtent l="0" t="0" r="1905" b="2540"/>
+            <wp:docPr id="1515838082" name="Picture 1"/>
             <wp:cNvGraphicFramePr>
               <a:graphicFrameLocks xmlns:a="http://schemas.openxmlformats.org/drawingml/2006/main" noChangeAspect="1"/>
             </wp:cNvGraphicFramePr>
@@ -77,36 +74,23 @@
               <a:graphicData uri="http://schemas.openxmlformats.org/drawingml/2006/picture">
                 <pic:pic xmlns:pic="http://schemas.openxmlformats.org/drawingml/2006/picture">
                   <pic:nvPicPr>
-                    <pic:cNvPr id="0" name="Picture 1"/>
-                    <pic:cNvPicPr>
-                      <a:picLocks noChangeAspect="1" noChangeArrowheads="1"/>
-                    </pic:cNvPicPr>
+                    <pic:cNvPr id="1515838082" name=""/>
+                    <pic:cNvPicPr/>
                   </pic:nvPicPr>
                   <pic:blipFill>
-                    <a:blip r:embed="rId6">
-                      <a:extLst>
-                        <a:ext uri="{28A0092B-C50C-407E-A947-70E740481C1C}">
-                          <a14:useLocalDpi xmlns:a14="http://schemas.microsoft.com/office/drawing/2010/main" val="0"/>
-                        </a:ext>
-                      </a:extLst>
-                    </a:blip>
-                    <a:srcRect/>
+                    <a:blip r:embed="rId6"/>
                     <a:stretch>
                       <a:fillRect/>
                     </a:stretch>
                   </pic:blipFill>
-                  <pic:spPr bwMode="auto">
+                  <pic:spPr>
                     <a:xfrm>
                       <a:off x="0" y="0"/>
-                      <a:ext cx="3938025" cy="2463955"/>
+                      <a:ext cx="5579745" cy="3845560"/>
                     </a:xfrm>
                     <a:prstGeom prst="rect">
                       <a:avLst/>
                     </a:prstGeom>
-                    <a:noFill/>
-                    <a:ln>
-                      <a:noFill/>
-                    </a:ln>
                   </pic:spPr>
                 </pic:pic>
               </a:graphicData>
@@ -131,13 +115,25 @@
       </w:r>
     </w:p>
     <w:p>
-      <w:r>
-        <w:t>ANSWER: C</w:t>
+      <w:pPr>
+        <w:rPr>
+          <w:lang w:val="en-US"/>
+        </w:rPr>
+      </w:pPr>
+      <w:r>
+        <w:t xml:space="preserve">ANSWER: </w:t>
+      </w:r>
+      <w:r>
+        <w:rPr>
+          <w:lang w:val="en-US"/>
+        </w:rPr>
+        <w:t>A</w:t>
       </w:r>
     </w:p>
     <w:p/>
     <w:p>
       <w:r>
+        <w:lastRenderedPageBreak/>
         <w:t>C7B5E2. Theo em thế nào là một chương trình nhanh?</w:t>
       </w:r>
     </w:p>
@@ -163,7 +159,6 @@
     </w:p>
     <w:p>
       <w:r>
-        <w:lastRenderedPageBreak/>
         <w:t>ANSWER: B</w:t>
       </w:r>
     </w:p>
@@ -307,6 +302,95 @@
     </w:lvl>
   </w:abstractNum>
   <w:abstractNum w:abstractNumId="1" w15:restartNumberingAfterBreak="0">
+    <w:nsid w:val="1F286CAC"/>
+    <w:multiLevelType w:val="hybridMultilevel"/>
+    <w:tmpl w:val="40B23E7C"/>
+    <w:lvl w:ilvl="0" w:tplc="042A0015">
+      <w:start w:val="1"/>
+      <w:numFmt w:val="upperLetter"/>
+      <w:lvlText w:val="%1."/>
+      <w:lvlJc w:val="left"/>
+      <w:pPr>
+        <w:ind w:left="720" w:hanging="360"/>
+      </w:pPr>
+      <w:rPr>
+        <w:rFonts w:hint="default"/>
+      </w:rPr>
+    </w:lvl>
+    <w:lvl w:ilvl="1" w:tplc="042A0019" w:tentative="1">
+      <w:start w:val="1"/>
+      <w:numFmt w:val="lowerLetter"/>
+      <w:lvlText w:val="%2."/>
+      <w:lvlJc w:val="left"/>
+      <w:pPr>
+        <w:ind w:left="1440" w:hanging="360"/>
+      </w:pPr>
+    </w:lvl>
+    <w:lvl w:ilvl="2" w:tplc="042A001B" w:tentative="1">
+      <w:start w:val="1"/>
+      <w:numFmt w:val="lowerRoman"/>
+      <w:lvlText w:val="%3."/>
+      <w:lvlJc w:val="right"/>
+      <w:pPr>
+        <w:ind w:left="2160" w:hanging="180"/>
+      </w:pPr>
+    </w:lvl>
+    <w:lvl w:ilvl="3" w:tplc="042A000F" w:tentative="1">
+      <w:start w:val="1"/>
+      <w:numFmt w:val="decimal"/>
+      <w:lvlText w:val="%4."/>
+      <w:lvlJc w:val="left"/>
+      <w:pPr>
+        <w:ind w:left="2880" w:hanging="360"/>
+      </w:pPr>
+    </w:lvl>
+    <w:lvl w:ilvl="4" w:tplc="042A0019" w:tentative="1">
+      <w:start w:val="1"/>
+      <w:numFmt w:val="lowerLetter"/>
+      <w:lvlText w:val="%5."/>
+      <w:lvlJc w:val="left"/>
+      <w:pPr>
+        <w:ind w:left="3600" w:hanging="360"/>
+      </w:pPr>
+    </w:lvl>
+    <w:lvl w:ilvl="5" w:tplc="042A001B" w:tentative="1">
+      <w:start w:val="1"/>
+      <w:numFmt w:val="lowerRoman"/>
+      <w:lvlText w:val="%6."/>
+      <w:lvlJc w:val="right"/>
+      <w:pPr>
+        <w:ind w:left="4320" w:hanging="180"/>
+      </w:pPr>
+    </w:lvl>
+    <w:lvl w:ilvl="6" w:tplc="042A000F" w:tentative="1">
+      <w:start w:val="1"/>
+      <w:numFmt w:val="decimal"/>
+      <w:lvlText w:val="%7."/>
+      <w:lvlJc w:val="left"/>
+      <w:pPr>
+        <w:ind w:left="5040" w:hanging="360"/>
+      </w:pPr>
+    </w:lvl>
+    <w:lvl w:ilvl="7" w:tplc="042A0019" w:tentative="1">
+      <w:start w:val="1"/>
+      <w:numFmt w:val="lowerLetter"/>
+      <w:lvlText w:val="%8."/>
+      <w:lvlJc w:val="left"/>
+      <w:pPr>
+        <w:ind w:left="5760" w:hanging="360"/>
+      </w:pPr>
+    </w:lvl>
+    <w:lvl w:ilvl="8" w:tplc="042A001B" w:tentative="1">
+      <w:start w:val="1"/>
+      <w:numFmt w:val="lowerRoman"/>
+      <w:lvlText w:val="%9."/>
+      <w:lvlJc w:val="right"/>
+      <w:pPr>
+        <w:ind w:left="6480" w:hanging="180"/>
+      </w:pPr>
+    </w:lvl>
+  </w:abstractNum>
+  <w:abstractNum w:abstractNumId="2" w15:restartNumberingAfterBreak="0">
     <w:nsid w:val="26012C28"/>
     <w:multiLevelType w:val="hybridMultilevel"/>
     <w:tmpl w:val="3E92FAE0"/>
@@ -395,10 +479,366 @@
       </w:pPr>
     </w:lvl>
   </w:abstractNum>
-  <w:abstractNum w:abstractNumId="2" w15:restartNumberingAfterBreak="0">
+  <w:abstractNum w:abstractNumId="3" w15:restartNumberingAfterBreak="0">
     <w:nsid w:val="29B37646"/>
     <w:multiLevelType w:val="hybridMultilevel"/>
     <w:tmpl w:val="2AAEA2BE"/>
+    <w:lvl w:ilvl="0" w:tplc="042A0015">
+      <w:start w:val="1"/>
+      <w:numFmt w:val="upperLetter"/>
+      <w:lvlText w:val="%1."/>
+      <w:lvlJc w:val="left"/>
+      <w:pPr>
+        <w:ind w:left="720" w:hanging="360"/>
+      </w:pPr>
+      <w:rPr>
+        <w:rFonts w:hint="default"/>
+      </w:rPr>
+    </w:lvl>
+    <w:lvl w:ilvl="1" w:tplc="042A0019" w:tentative="1">
+      <w:start w:val="1"/>
+      <w:numFmt w:val="lowerLetter"/>
+      <w:lvlText w:val="%2."/>
+      <w:lvlJc w:val="left"/>
+      <w:pPr>
+        <w:ind w:left="1440" w:hanging="360"/>
+      </w:pPr>
+    </w:lvl>
+    <w:lvl w:ilvl="2" w:tplc="042A001B" w:tentative="1">
+      <w:start w:val="1"/>
+      <w:numFmt w:val="lowerRoman"/>
+      <w:lvlText w:val="%3."/>
+      <w:lvlJc w:val="right"/>
+      <w:pPr>
+        <w:ind w:left="2160" w:hanging="180"/>
+      </w:pPr>
+    </w:lvl>
+    <w:lvl w:ilvl="3" w:tplc="042A000F" w:tentative="1">
+      <w:start w:val="1"/>
+      <w:numFmt w:val="decimal"/>
+      <w:lvlText w:val="%4."/>
+      <w:lvlJc w:val="left"/>
+      <w:pPr>
+        <w:ind w:left="2880" w:hanging="360"/>
+      </w:pPr>
+    </w:lvl>
+    <w:lvl w:ilvl="4" w:tplc="042A0019" w:tentative="1">
+      <w:start w:val="1"/>
+      <w:numFmt w:val="lowerLetter"/>
+      <w:lvlText w:val="%5."/>
+      <w:lvlJc w:val="left"/>
+      <w:pPr>
+        <w:ind w:left="3600" w:hanging="360"/>
+      </w:pPr>
+    </w:lvl>
+    <w:lvl w:ilvl="5" w:tplc="042A001B" w:tentative="1">
+      <w:start w:val="1"/>
+      <w:numFmt w:val="lowerRoman"/>
+      <w:lvlText w:val="%6."/>
+      <w:lvlJc w:val="right"/>
+      <w:pPr>
+        <w:ind w:left="4320" w:hanging="180"/>
+      </w:pPr>
+    </w:lvl>
+    <w:lvl w:ilvl="6" w:tplc="042A000F" w:tentative="1">
+      <w:start w:val="1"/>
+      <w:numFmt w:val="decimal"/>
+      <w:lvlText w:val="%7."/>
+      <w:lvlJc w:val="left"/>
+      <w:pPr>
+        <w:ind w:left="5040" w:hanging="360"/>
+      </w:pPr>
+    </w:lvl>
+    <w:lvl w:ilvl="7" w:tplc="042A0019" w:tentative="1">
+      <w:start w:val="1"/>
+      <w:numFmt w:val="lowerLetter"/>
+      <w:lvlText w:val="%8."/>
+      <w:lvlJc w:val="left"/>
+      <w:pPr>
+        <w:ind w:left="5760" w:hanging="360"/>
+      </w:pPr>
+    </w:lvl>
+    <w:lvl w:ilvl="8" w:tplc="042A001B" w:tentative="1">
+      <w:start w:val="1"/>
+      <w:numFmt w:val="lowerRoman"/>
+      <w:lvlText w:val="%9."/>
+      <w:lvlJc w:val="right"/>
+      <w:pPr>
+        <w:ind w:left="6480" w:hanging="180"/>
+      </w:pPr>
+    </w:lvl>
+  </w:abstractNum>
+  <w:abstractNum w:abstractNumId="4" w15:restartNumberingAfterBreak="0">
+    <w:nsid w:val="38763F54"/>
+    <w:multiLevelType w:val="hybridMultilevel"/>
+    <w:tmpl w:val="B04CE624"/>
+    <w:lvl w:ilvl="0" w:tplc="042A0015">
+      <w:start w:val="1"/>
+      <w:numFmt w:val="upperLetter"/>
+      <w:lvlText w:val="%1."/>
+      <w:lvlJc w:val="left"/>
+      <w:pPr>
+        <w:ind w:left="720" w:hanging="360"/>
+      </w:pPr>
+      <w:rPr>
+        <w:rFonts w:hint="default"/>
+      </w:rPr>
+    </w:lvl>
+    <w:lvl w:ilvl="1" w:tplc="042A0019" w:tentative="1">
+      <w:start w:val="1"/>
+      <w:numFmt w:val="lowerLetter"/>
+      <w:lvlText w:val="%2."/>
+      <w:lvlJc w:val="left"/>
+      <w:pPr>
+        <w:ind w:left="1440" w:hanging="360"/>
+      </w:pPr>
+    </w:lvl>
+    <w:lvl w:ilvl="2" w:tplc="042A001B" w:tentative="1">
+      <w:start w:val="1"/>
+      <w:numFmt w:val="lowerRoman"/>
+      <w:lvlText w:val="%3."/>
+      <w:lvlJc w:val="right"/>
+      <w:pPr>
+        <w:ind w:left="2160" w:hanging="180"/>
+      </w:pPr>
+    </w:lvl>
+    <w:lvl w:ilvl="3" w:tplc="042A000F" w:tentative="1">
+      <w:start w:val="1"/>
+      <w:numFmt w:val="decimal"/>
+      <w:lvlText w:val="%4."/>
+      <w:lvlJc w:val="left"/>
+      <w:pPr>
+        <w:ind w:left="2880" w:hanging="360"/>
+      </w:pPr>
+    </w:lvl>
+    <w:lvl w:ilvl="4" w:tplc="042A0019" w:tentative="1">
+      <w:start w:val="1"/>
+      <w:numFmt w:val="lowerLetter"/>
+      <w:lvlText w:val="%5."/>
+      <w:lvlJc w:val="left"/>
+      <w:pPr>
+        <w:ind w:left="3600" w:hanging="360"/>
+      </w:pPr>
+    </w:lvl>
+    <w:lvl w:ilvl="5" w:tplc="042A001B" w:tentative="1">
+      <w:start w:val="1"/>
+      <w:numFmt w:val="lowerRoman"/>
+      <w:lvlText w:val="%6."/>
+      <w:lvlJc w:val="right"/>
+      <w:pPr>
+        <w:ind w:left="4320" w:hanging="180"/>
+      </w:pPr>
+    </w:lvl>
+    <w:lvl w:ilvl="6" w:tplc="042A000F" w:tentative="1">
+      <w:start w:val="1"/>
+      <w:numFmt w:val="decimal"/>
+      <w:lvlText w:val="%7."/>
+      <w:lvlJc w:val="left"/>
+      <w:pPr>
+        <w:ind w:left="5040" w:hanging="360"/>
+      </w:pPr>
+    </w:lvl>
+    <w:lvl w:ilvl="7" w:tplc="042A0019" w:tentative="1">
+      <w:start w:val="1"/>
+      <w:numFmt w:val="lowerLetter"/>
+      <w:lvlText w:val="%8."/>
+      <w:lvlJc w:val="left"/>
+      <w:pPr>
+        <w:ind w:left="5760" w:hanging="360"/>
+      </w:pPr>
+    </w:lvl>
+    <w:lvl w:ilvl="8" w:tplc="042A001B" w:tentative="1">
+      <w:start w:val="1"/>
+      <w:numFmt w:val="lowerRoman"/>
+      <w:lvlText w:val="%9."/>
+      <w:lvlJc w:val="right"/>
+      <w:pPr>
+        <w:ind w:left="6480" w:hanging="180"/>
+      </w:pPr>
+    </w:lvl>
+  </w:abstractNum>
+  <w:abstractNum w:abstractNumId="5" w15:restartNumberingAfterBreak="0">
+    <w:nsid w:val="40D850CE"/>
+    <w:multiLevelType w:val="hybridMultilevel"/>
+    <w:tmpl w:val="9F72752E"/>
+    <w:lvl w:ilvl="0" w:tplc="042A0015">
+      <w:start w:val="1"/>
+      <w:numFmt w:val="upperLetter"/>
+      <w:lvlText w:val="%1."/>
+      <w:lvlJc w:val="left"/>
+      <w:pPr>
+        <w:ind w:left="720" w:hanging="360"/>
+      </w:pPr>
+      <w:rPr>
+        <w:rFonts w:hint="default"/>
+      </w:rPr>
+    </w:lvl>
+    <w:lvl w:ilvl="1" w:tplc="042A0019" w:tentative="1">
+      <w:start w:val="1"/>
+      <w:numFmt w:val="lowerLetter"/>
+      <w:lvlText w:val="%2."/>
+      <w:lvlJc w:val="left"/>
+      <w:pPr>
+        <w:ind w:left="1440" w:hanging="360"/>
+      </w:pPr>
+    </w:lvl>
+    <w:lvl w:ilvl="2" w:tplc="042A001B" w:tentative="1">
+      <w:start w:val="1"/>
+      <w:numFmt w:val="lowerRoman"/>
+      <w:lvlText w:val="%3."/>
+      <w:lvlJc w:val="right"/>
+      <w:pPr>
+        <w:ind w:left="2160" w:hanging="180"/>
+      </w:pPr>
+    </w:lvl>
+    <w:lvl w:ilvl="3" w:tplc="042A000F" w:tentative="1">
+      <w:start w:val="1"/>
+      <w:numFmt w:val="decimal"/>
+      <w:lvlText w:val="%4."/>
+      <w:lvlJc w:val="left"/>
+      <w:pPr>
+        <w:ind w:left="2880" w:hanging="360"/>
+      </w:pPr>
+    </w:lvl>
+    <w:lvl w:ilvl="4" w:tplc="042A0019" w:tentative="1">
+      <w:start w:val="1"/>
+      <w:numFmt w:val="lowerLetter"/>
+      <w:lvlText w:val="%5."/>
+      <w:lvlJc w:val="left"/>
+      <w:pPr>
+        <w:ind w:left="3600" w:hanging="360"/>
+      </w:pPr>
+    </w:lvl>
+    <w:lvl w:ilvl="5" w:tplc="042A001B" w:tentative="1">
+      <w:start w:val="1"/>
+      <w:numFmt w:val="lowerRoman"/>
+      <w:lvlText w:val="%6."/>
+      <w:lvlJc w:val="right"/>
+      <w:pPr>
+        <w:ind w:left="4320" w:hanging="180"/>
+      </w:pPr>
+    </w:lvl>
+    <w:lvl w:ilvl="6" w:tplc="042A000F" w:tentative="1">
+      <w:start w:val="1"/>
+      <w:numFmt w:val="decimal"/>
+      <w:lvlText w:val="%7."/>
+      <w:lvlJc w:val="left"/>
+      <w:pPr>
+        <w:ind w:left="5040" w:hanging="360"/>
+      </w:pPr>
+    </w:lvl>
+    <w:lvl w:ilvl="7" w:tplc="042A0019" w:tentative="1">
+      <w:start w:val="1"/>
+      <w:numFmt w:val="lowerLetter"/>
+      <w:lvlText w:val="%8."/>
+      <w:lvlJc w:val="left"/>
+      <w:pPr>
+        <w:ind w:left="5760" w:hanging="360"/>
+      </w:pPr>
+    </w:lvl>
+    <w:lvl w:ilvl="8" w:tplc="042A001B" w:tentative="1">
+      <w:start w:val="1"/>
+      <w:numFmt w:val="lowerRoman"/>
+      <w:lvlText w:val="%9."/>
+      <w:lvlJc w:val="right"/>
+      <w:pPr>
+        <w:ind w:left="6480" w:hanging="180"/>
+      </w:pPr>
+    </w:lvl>
+  </w:abstractNum>
+  <w:abstractNum w:abstractNumId="6" w15:restartNumberingAfterBreak="0">
+    <w:nsid w:val="45603E0B"/>
+    <w:multiLevelType w:val="hybridMultilevel"/>
+    <w:tmpl w:val="19621476"/>
+    <w:lvl w:ilvl="0" w:tplc="042A0015">
+      <w:start w:val="1"/>
+      <w:numFmt w:val="upperLetter"/>
+      <w:lvlText w:val="%1."/>
+      <w:lvlJc w:val="left"/>
+      <w:pPr>
+        <w:ind w:left="720" w:hanging="360"/>
+      </w:pPr>
+      <w:rPr>
+        <w:rFonts w:hint="default"/>
+      </w:rPr>
+    </w:lvl>
+    <w:lvl w:ilvl="1" w:tplc="042A0019" w:tentative="1">
+      <w:start w:val="1"/>
+      <w:numFmt w:val="lowerLetter"/>
+      <w:lvlText w:val="%2."/>
+      <w:lvlJc w:val="left"/>
+      <w:pPr>
+        <w:ind w:left="1440" w:hanging="360"/>
+      </w:pPr>
+    </w:lvl>
+    <w:lvl w:ilvl="2" w:tplc="042A001B" w:tentative="1">
+      <w:start w:val="1"/>
+      <w:numFmt w:val="lowerRoman"/>
+      <w:lvlText w:val="%3."/>
+      <w:lvlJc w:val="right"/>
+      <w:pPr>
+        <w:ind w:left="2160" w:hanging="180"/>
+      </w:pPr>
+    </w:lvl>
+    <w:lvl w:ilvl="3" w:tplc="042A000F" w:tentative="1">
+      <w:start w:val="1"/>
+      <w:numFmt w:val="decimal"/>
+      <w:lvlText w:val="%4."/>
+      <w:lvlJc w:val="left"/>
+      <w:pPr>
+        <w:ind w:left="2880" w:hanging="360"/>
+      </w:pPr>
+    </w:lvl>
+    <w:lvl w:ilvl="4" w:tplc="042A0019" w:tentative="1">
+      <w:start w:val="1"/>
+      <w:numFmt w:val="lowerLetter"/>
+      <w:lvlText w:val="%5."/>
+      <w:lvlJc w:val="left"/>
+      <w:pPr>
+        <w:ind w:left="3600" w:hanging="360"/>
+      </w:pPr>
+    </w:lvl>
+    <w:lvl w:ilvl="5" w:tplc="042A001B" w:tentative="1">
+      <w:start w:val="1"/>
+      <w:numFmt w:val="lowerRoman"/>
+      <w:lvlText w:val="%6."/>
+      <w:lvlJc w:val="right"/>
+      <w:pPr>
+        <w:ind w:left="4320" w:hanging="180"/>
+      </w:pPr>
+    </w:lvl>
+    <w:lvl w:ilvl="6" w:tplc="042A000F" w:tentative="1">
+      <w:start w:val="1"/>
+      <w:numFmt w:val="decimal"/>
+      <w:lvlText w:val="%7."/>
+      <w:lvlJc w:val="left"/>
+      <w:pPr>
+        <w:ind w:left="5040" w:hanging="360"/>
+      </w:pPr>
+    </w:lvl>
+    <w:lvl w:ilvl="7" w:tplc="042A0019" w:tentative="1">
+      <w:start w:val="1"/>
+      <w:numFmt w:val="lowerLetter"/>
+      <w:lvlText w:val="%8."/>
+      <w:lvlJc w:val="left"/>
+      <w:pPr>
+        <w:ind w:left="5760" w:hanging="360"/>
+      </w:pPr>
+    </w:lvl>
+    <w:lvl w:ilvl="8" w:tplc="042A001B" w:tentative="1">
+      <w:start w:val="1"/>
+      <w:numFmt w:val="lowerRoman"/>
+      <w:lvlText w:val="%9."/>
+      <w:lvlJc w:val="right"/>
+      <w:pPr>
+        <w:ind w:left="6480" w:hanging="180"/>
+      </w:pPr>
+    </w:lvl>
+  </w:abstractNum>
+  <w:abstractNum w:abstractNumId="7" w15:restartNumberingAfterBreak="0">
+    <w:nsid w:val="70747247"/>
+    <w:multiLevelType w:val="hybridMultilevel"/>
+    <w:tmpl w:val="FB2EC71C"/>
     <w:lvl w:ilvl="0" w:tplc="042A0015">
       <w:start w:val="1"/>
       <w:numFmt w:val="upperLetter"/>
@@ -488,10 +928,25 @@
     <w:abstractNumId w:val="0"/>
   </w:num>
   <w:num w:numId="2" w16cid:durableId="235437188">
+    <w:abstractNumId w:val="3"/>
+  </w:num>
+  <w:num w:numId="3" w16cid:durableId="529686811">
     <w:abstractNumId w:val="2"/>
   </w:num>
-  <w:num w:numId="3" w16cid:durableId="529686811">
+  <w:num w:numId="4" w16cid:durableId="622267662">
+    <w:abstractNumId w:val="6"/>
+  </w:num>
+  <w:num w:numId="5" w16cid:durableId="665474772">
+    <w:abstractNumId w:val="5"/>
+  </w:num>
+  <w:num w:numId="6" w16cid:durableId="4212794">
     <w:abstractNumId w:val="1"/>
+  </w:num>
+  <w:num w:numId="7" w16cid:durableId="579021678">
+    <w:abstractNumId w:val="4"/>
+  </w:num>
+  <w:num w:numId="8" w16cid:durableId="245767996">
+    <w:abstractNumId w:val="7"/>
   </w:num>
 </w:numbering>
 </file>

</xml_diff>